<commit_message>
Complete version of pdf deliverable 1
</commit_message>
<xml_diff>
--- a/Deliverable1.docx
+++ b/Deliverable1.docx
@@ -74,7 +74,21 @@
         <w:rPr>
           <w:sz w:val="24"/>
         </w:rPr>
-        <w:t xml:space="preserve"> Colin Branca, Jules Courtois, Yoan Martin</w:t>
+        <w:t xml:space="preserve"> Colin </w:t>
+      </w:r>
+      <w:proofErr w:type="spellStart"/>
+      <w:r>
+        <w:rPr>
+          <w:sz w:val="24"/>
+        </w:rPr>
+        <w:t>Branca</w:t>
+      </w:r>
+      <w:proofErr w:type="spellEnd"/>
+      <w:r>
+        <w:rPr>
+          <w:sz w:val="24"/>
+        </w:rPr>
+        <w:t>, Jules Courtois, Yoan Martin</w:t>
       </w:r>
     </w:p>
     <w:p>
@@ -713,7 +727,7 @@
         <w:pStyle w:val="NoSpacing"/>
       </w:pPr>
       <w:r>
-        <w:t>&lt;In this section write down the assumptions you made about the data. Write a sentence for each assumption you made&gt;</w:t>
+        <w:t>When we create the tables, we assume that each CHAR has a max size. No longer elements will be added later.</w:t>
       </w:r>
     </w:p>
     <w:p>
@@ -875,7 +889,6 @@
         </w:numPr>
       </w:pPr>
       <w:r>
-        <w:lastRenderedPageBreak/>
         <w:t>A story must be told by exactly one issue.</w:t>
       </w:r>
     </w:p>
@@ -888,6 +901,7 @@
         </w:numPr>
       </w:pPr>
       <w:r>
+        <w:lastRenderedPageBreak/>
         <w:t>Each series has at least one issue.</w:t>
       </w:r>
     </w:p>
@@ -1092,47 +1106,79 @@
       <w:pPr>
         <w:pStyle w:val="NoSpacing"/>
       </w:pPr>
-      <w:r>
-        <w:t>N.B. We do not create a story_type and series_publication_type entity since these data contain only one attribute if we exclude the id. To simplify the schema, we add an attribute type containing the name of the type in the Story/Series entity.</w:t>
+      <w:proofErr w:type="gramStart"/>
+      <w:r>
+        <w:t>N.B</w:t>
+      </w:r>
+      <w:bookmarkStart w:id="6" w:name="_GoBack"/>
+      <w:bookmarkEnd w:id="6"/>
+      <w:r>
+        <w:t>.</w:t>
+      </w:r>
+      <w:proofErr w:type="gramEnd"/>
+      <w:r>
+        <w:t xml:space="preserve"> We do not create a </w:t>
+      </w:r>
+      <w:proofErr w:type="spellStart"/>
+      <w:r>
+        <w:t>story_type</w:t>
+      </w:r>
+      <w:proofErr w:type="spellEnd"/>
+      <w:r>
+        <w:t xml:space="preserve"> and </w:t>
+      </w:r>
+      <w:proofErr w:type="spellStart"/>
+      <w:r>
+        <w:t>series_publication_type</w:t>
+      </w:r>
+      <w:proofErr w:type="spellEnd"/>
+      <w:r>
+        <w:t xml:space="preserve"> entity since these data contain only one attribute if we exclude the id. To simplify the schema, we add an attribute type containing the name of the type in the Story/Series entity.</w:t>
       </w:r>
     </w:p>
     <w:p>
       <w:pPr>
         <w:pStyle w:val="Heading2"/>
       </w:pPr>
-      <w:bookmarkStart w:id="6" w:name="_Toc447620642"/>
+      <w:bookmarkStart w:id="7" w:name="_Toc447620642"/>
       <w:r>
         <w:t>Relational Schema</w:t>
       </w:r>
-      <w:bookmarkEnd w:id="6"/>
+      <w:bookmarkEnd w:id="7"/>
     </w:p>
     <w:p>
       <w:pPr>
         <w:pStyle w:val="Heading3"/>
       </w:pPr>
-      <w:bookmarkStart w:id="7" w:name="_Toc447620643"/>
+      <w:bookmarkStart w:id="8" w:name="_Toc447620643"/>
       <w:r>
         <w:t>ER schema to Relational schema</w:t>
       </w:r>
-      <w:bookmarkEnd w:id="7"/>
-    </w:p>
-    <w:p>
-      <w:pPr>
-        <w:pStyle w:val="NoSpacing"/>
-      </w:pPr>
-      <w:r>
-        <w:t xml:space="preserve">To create the table, we simply took each entity or each relationship and we translate them into a table. We took care to respect the constraints using NOT NULL or PRIMARY KEY to state the “at least” constraint. </w:t>
+      <w:bookmarkEnd w:id="8"/>
+    </w:p>
+    <w:p>
+      <w:pPr>
+        <w:pStyle w:val="NoSpacing"/>
+      </w:pPr>
+      <w:r>
+        <w:t>To create the table, we simply took each entity or each relationship and we translate them into a table. We took care to respect the constraints using NOT NULL or PRIMARY KEY to state the “at least” constraint</w:t>
+      </w:r>
+      <w:r>
+        <w:t xml:space="preserve"> </w:t>
+      </w:r>
+      <w:r>
+        <w:t xml:space="preserve">and we permit each “at most” relation to appear in only one column in the connected table. </w:t>
       </w:r>
     </w:p>
     <w:p>
       <w:pPr>
         <w:pStyle w:val="Heading3"/>
       </w:pPr>
-      <w:bookmarkStart w:id="8" w:name="_Toc447620644"/>
+      <w:bookmarkStart w:id="9" w:name="_Toc447620644"/>
       <w:r>
         <w:t>DDL</w:t>
       </w:r>
-      <w:bookmarkEnd w:id="8"/>
+      <w:bookmarkEnd w:id="9"/>
     </w:p>
     <w:p>
       <w:pPr>
@@ -1144,9 +1190,17 @@
           <w:iCs/>
         </w:rPr>
       </w:pPr>
-      <w:bookmarkStart w:id="9" w:name="_Toc447620645"/>
-      <w:r>
-        <w:t>CREATE TABLE StoryReprint (</w:t>
+      <w:bookmarkStart w:id="10" w:name="_Toc447620645"/>
+      <w:r>
+        <w:t xml:space="preserve">CREATE TABLE </w:t>
+      </w:r>
+      <w:proofErr w:type="spellStart"/>
+      <w:r>
+        <w:t>StoryReprint</w:t>
+      </w:r>
+      <w:proofErr w:type="spellEnd"/>
+      <w:r>
+        <w:t xml:space="preserve"> (</w:t>
       </w:r>
     </w:p>
     <w:p>
@@ -1165,15 +1219,31 @@
         <w:pStyle w:val="NoSpacing"/>
       </w:pPr>
       <w:r>
-        <w:t xml:space="preserve">  origin_id INT NOT NULL,</w:t>
-      </w:r>
-    </w:p>
-    <w:p>
-      <w:pPr>
-        <w:pStyle w:val="NoSpacing"/>
-      </w:pPr>
-      <w:r>
-        <w:t xml:space="preserve">  target_id INT NOT NULL,</w:t>
+        <w:t xml:space="preserve">  </w:t>
+      </w:r>
+      <w:proofErr w:type="spellStart"/>
+      <w:r>
+        <w:t>origin_id</w:t>
+      </w:r>
+      <w:proofErr w:type="spellEnd"/>
+      <w:r>
+        <w:t xml:space="preserve"> INT NOT NULL,</w:t>
+      </w:r>
+    </w:p>
+    <w:p>
+      <w:pPr>
+        <w:pStyle w:val="NoSpacing"/>
+      </w:pPr>
+      <w:r>
+        <w:t xml:space="preserve">  </w:t>
+      </w:r>
+      <w:proofErr w:type="spellStart"/>
+      <w:r>
+        <w:t>target_id</w:t>
+      </w:r>
+      <w:proofErr w:type="spellEnd"/>
+      <w:r>
+        <w:t xml:space="preserve"> INT NOT NULL,</w:t>
       </w:r>
     </w:p>
     <w:p>
@@ -1213,7 +1283,15 @@
         <w:pStyle w:val="NoSpacing"/>
       </w:pPr>
       <w:r>
-        <w:t>CREATE TABLE IssueReprint (</w:t>
+        <w:t xml:space="preserve">CREATE TABLE </w:t>
+      </w:r>
+      <w:proofErr w:type="spellStart"/>
+      <w:r>
+        <w:t>IssueReprint</w:t>
+      </w:r>
+      <w:proofErr w:type="spellEnd"/>
+      <w:r>
+        <w:t xml:space="preserve"> (</w:t>
       </w:r>
     </w:p>
     <w:p>
@@ -1229,15 +1307,31 @@
         <w:pStyle w:val="NoSpacing"/>
       </w:pPr>
       <w:r>
-        <w:t xml:space="preserve">  origin_issue_id INT NOT NULL,</w:t>
-      </w:r>
-    </w:p>
-    <w:p>
-      <w:pPr>
-        <w:pStyle w:val="NoSpacing"/>
-      </w:pPr>
-      <w:r>
-        <w:t xml:space="preserve">  target_issue_id INT NOT NULL,</w:t>
+        <w:t xml:space="preserve">  </w:t>
+      </w:r>
+      <w:proofErr w:type="spellStart"/>
+      <w:r>
+        <w:t>origin_issue_id</w:t>
+      </w:r>
+      <w:proofErr w:type="spellEnd"/>
+      <w:r>
+        <w:t xml:space="preserve"> INT NOT NULL,</w:t>
+      </w:r>
+    </w:p>
+    <w:p>
+      <w:pPr>
+        <w:pStyle w:val="NoSpacing"/>
+      </w:pPr>
+      <w:r>
+        <w:t xml:space="preserve">  </w:t>
+      </w:r>
+      <w:proofErr w:type="spellStart"/>
+      <w:r>
+        <w:t>target_issue_id</w:t>
+      </w:r>
+      <w:proofErr w:type="spellEnd"/>
+      <w:r>
+        <w:t xml:space="preserve"> INT NOT NULL,</w:t>
       </w:r>
     </w:p>
     <w:p>
@@ -1282,15 +1376,31 @@
         <w:pStyle w:val="NoSpacing"/>
       </w:pPr>
       <w:r>
-        <w:t xml:space="preserve">  code CHAR(4) NOT NULL,</w:t>
-      </w:r>
-    </w:p>
-    <w:p>
-      <w:pPr>
-        <w:pStyle w:val="NoSpacing"/>
-      </w:pPr>
-      <w:r>
-        <w:t xml:space="preserve">  name CHAR(36) NOT NULL,</w:t>
+        <w:t xml:space="preserve">  code </w:t>
+      </w:r>
+      <w:proofErr w:type="gramStart"/>
+      <w:r>
+        <w:t>CHAR(</w:t>
+      </w:r>
+      <w:proofErr w:type="gramEnd"/>
+      <w:r>
+        <w:t>4) NOT NULL,</w:t>
+      </w:r>
+    </w:p>
+    <w:p>
+      <w:pPr>
+        <w:pStyle w:val="NoSpacing"/>
+      </w:pPr>
+      <w:r>
+        <w:t xml:space="preserve">  name </w:t>
+      </w:r>
+      <w:proofErr w:type="gramStart"/>
+      <w:r>
+        <w:t>CHAR(</w:t>
+      </w:r>
+      <w:proofErr w:type="gramEnd"/>
+      <w:r>
+        <w:t>36) NOT NULL,</w:t>
       </w:r>
     </w:p>
     <w:p>
@@ -1351,79 +1461,159 @@
         <w:pStyle w:val="NoSpacing"/>
       </w:pPr>
       <w:r>
-        <w:t xml:space="preserve">  type VARCHAR(50) NOT NULL,</w:t>
-      </w:r>
-    </w:p>
-    <w:p>
-      <w:pPr>
-        <w:pStyle w:val="NoSpacing"/>
-      </w:pPr>
-      <w:r>
-        <w:t xml:space="preserve">  title VARCHAR(50) NOT NULL,</w:t>
-      </w:r>
-    </w:p>
-    <w:p>
-      <w:pPr>
-        <w:pStyle w:val="NoSpacing"/>
-      </w:pPr>
-      <w:r>
-        <w:t xml:space="preserve">  feature VARCHAR(50),</w:t>
-      </w:r>
-    </w:p>
-    <w:p>
-      <w:pPr>
-        <w:pStyle w:val="NoSpacing"/>
-      </w:pPr>
-      <w:r>
-        <w:t xml:space="preserve">  issue_id INT NOT NULL,</w:t>
-      </w:r>
-    </w:p>
-    <w:p>
-      <w:pPr>
-        <w:pStyle w:val="NoSpacing"/>
-      </w:pPr>
-      <w:r>
-        <w:t xml:space="preserve">  script VARCHAR(50),</w:t>
-      </w:r>
-    </w:p>
-    <w:p>
-      <w:pPr>
-        <w:pStyle w:val="NoSpacing"/>
-      </w:pPr>
-      <w:r>
-        <w:t xml:space="preserve">  pencils VARCHAR(50),</w:t>
-      </w:r>
-    </w:p>
-    <w:p>
-      <w:pPr>
-        <w:pStyle w:val="NoSpacing"/>
-      </w:pPr>
-      <w:r>
-        <w:t xml:space="preserve">  inks VARCHAR(50),</w:t>
-      </w:r>
-    </w:p>
-    <w:p>
-      <w:pPr>
-        <w:pStyle w:val="NoSpacing"/>
-      </w:pPr>
-      <w:r>
-        <w:t xml:space="preserve">  color VARCHAR(50),</w:t>
-      </w:r>
-    </w:p>
-    <w:p>
-      <w:pPr>
-        <w:pStyle w:val="NoSpacing"/>
-      </w:pPr>
-      <w:r>
-        <w:t xml:space="preserve">  letters VARCHAR(50),</w:t>
-      </w:r>
-    </w:p>
-    <w:p>
-      <w:pPr>
-        <w:pStyle w:val="NoSpacing"/>
-      </w:pPr>
-      <w:r>
-        <w:t xml:space="preserve">  editing VARCHAR(50),</w:t>
+        <w:t xml:space="preserve">  type </w:t>
+      </w:r>
+      <w:proofErr w:type="gramStart"/>
+      <w:r>
+        <w:t>VARCHAR(</w:t>
+      </w:r>
+      <w:proofErr w:type="gramEnd"/>
+      <w:r>
+        <w:t>50) NOT NULL,</w:t>
+      </w:r>
+    </w:p>
+    <w:p>
+      <w:pPr>
+        <w:pStyle w:val="NoSpacing"/>
+      </w:pPr>
+      <w:r>
+        <w:t xml:space="preserve">  title </w:t>
+      </w:r>
+      <w:proofErr w:type="gramStart"/>
+      <w:r>
+        <w:t>VARCHAR(</w:t>
+      </w:r>
+      <w:proofErr w:type="gramEnd"/>
+      <w:r>
+        <w:t>50) NOT NULL,</w:t>
+      </w:r>
+    </w:p>
+    <w:p>
+      <w:pPr>
+        <w:pStyle w:val="NoSpacing"/>
+      </w:pPr>
+      <w:r>
+        <w:t xml:space="preserve">  feature </w:t>
+      </w:r>
+      <w:proofErr w:type="gramStart"/>
+      <w:r>
+        <w:t>VARCHAR(</w:t>
+      </w:r>
+      <w:proofErr w:type="gramEnd"/>
+      <w:r>
+        <w:t>50),</w:t>
+      </w:r>
+    </w:p>
+    <w:p>
+      <w:pPr>
+        <w:pStyle w:val="NoSpacing"/>
+      </w:pPr>
+      <w:r>
+        <w:t xml:space="preserve">  </w:t>
+      </w:r>
+      <w:proofErr w:type="spellStart"/>
+      <w:r>
+        <w:t>issue_id</w:t>
+      </w:r>
+      <w:proofErr w:type="spellEnd"/>
+      <w:r>
+        <w:t xml:space="preserve"> INT NOT NULL,</w:t>
+      </w:r>
+    </w:p>
+    <w:p>
+      <w:pPr>
+        <w:pStyle w:val="NoSpacing"/>
+      </w:pPr>
+      <w:r>
+        <w:t xml:space="preserve">  script </w:t>
+      </w:r>
+      <w:proofErr w:type="gramStart"/>
+      <w:r>
+        <w:t>VARCHAR(</w:t>
+      </w:r>
+      <w:proofErr w:type="gramEnd"/>
+      <w:r>
+        <w:t>50),</w:t>
+      </w:r>
+    </w:p>
+    <w:p>
+      <w:pPr>
+        <w:pStyle w:val="NoSpacing"/>
+      </w:pPr>
+      <w:r>
+        <w:t xml:space="preserve">  pencils </w:t>
+      </w:r>
+      <w:proofErr w:type="gramStart"/>
+      <w:r>
+        <w:t>VARCHAR(</w:t>
+      </w:r>
+      <w:proofErr w:type="gramEnd"/>
+      <w:r>
+        <w:t>50),</w:t>
+      </w:r>
+    </w:p>
+    <w:p>
+      <w:pPr>
+        <w:pStyle w:val="NoSpacing"/>
+      </w:pPr>
+      <w:r>
+        <w:t xml:space="preserve">  inks </w:t>
+      </w:r>
+      <w:proofErr w:type="gramStart"/>
+      <w:r>
+        <w:t>VARCHAR(</w:t>
+      </w:r>
+      <w:proofErr w:type="gramEnd"/>
+      <w:r>
+        <w:t>50),</w:t>
+      </w:r>
+    </w:p>
+    <w:p>
+      <w:pPr>
+        <w:pStyle w:val="NoSpacing"/>
+      </w:pPr>
+      <w:r>
+        <w:t xml:space="preserve">  color </w:t>
+      </w:r>
+      <w:proofErr w:type="gramStart"/>
+      <w:r>
+        <w:t>VARCHAR(</w:t>
+      </w:r>
+      <w:proofErr w:type="gramEnd"/>
+      <w:r>
+        <w:t>50),</w:t>
+      </w:r>
+    </w:p>
+    <w:p>
+      <w:pPr>
+        <w:pStyle w:val="NoSpacing"/>
+      </w:pPr>
+      <w:r>
+        <w:t xml:space="preserve">  letters </w:t>
+      </w:r>
+      <w:proofErr w:type="gramStart"/>
+      <w:r>
+        <w:t>VARCHAR(</w:t>
+      </w:r>
+      <w:proofErr w:type="gramEnd"/>
+      <w:r>
+        <w:t>50),</w:t>
+      </w:r>
+    </w:p>
+    <w:p>
+      <w:pPr>
+        <w:pStyle w:val="NoSpacing"/>
+      </w:pPr>
+      <w:r>
+        <w:t xml:space="preserve">  editing </w:t>
+      </w:r>
+      <w:proofErr w:type="gramStart"/>
+      <w:r>
+        <w:t>VARCHAR(</w:t>
+      </w:r>
+      <w:proofErr w:type="gramEnd"/>
+      <w:r>
+        <w:t>50),</w:t>
       </w:r>
     </w:p>
     <w:p>
@@ -1436,79 +1626,153 @@
       <w:r>
         <w:t xml:space="preserve">  </w:t>
       </w:r>
+      <w:proofErr w:type="gramStart"/>
       <w:r>
         <w:rPr>
           <w:lang w:val="fr-CH"/>
         </w:rPr>
-        <w:t>genre VARCHAR(50),</w:t>
-      </w:r>
-    </w:p>
-    <w:p>
-      <w:pPr>
-        <w:pStyle w:val="NoSpacing"/>
+        <w:t>genre</w:t>
+      </w:r>
+      <w:proofErr w:type="gramEnd"/>
+      <w:r>
         <w:rPr>
           <w:lang w:val="fr-CH"/>
         </w:rPr>
-      </w:pPr>
-      <w:r>
+        <w:t xml:space="preserve"> VARCHAR(50),</w:t>
+      </w:r>
+    </w:p>
+    <w:p>
+      <w:pPr>
+        <w:pStyle w:val="NoSpacing"/>
         <w:rPr>
           <w:lang w:val="fr-CH"/>
         </w:rPr>
-        <w:t xml:space="preserve">  characters VARCHAR(50),</w:t>
-      </w:r>
-    </w:p>
-    <w:p>
-      <w:pPr>
-        <w:pStyle w:val="NoSpacing"/>
+      </w:pPr>
+      <w:r>
         <w:rPr>
           <w:lang w:val="fr-CH"/>
         </w:rPr>
-      </w:pPr>
+        <w:t xml:space="preserve">  </w:t>
+      </w:r>
+      <w:proofErr w:type="spellStart"/>
+      <w:proofErr w:type="gramStart"/>
       <w:r>
         <w:rPr>
           <w:lang w:val="fr-CH"/>
         </w:rPr>
-        <w:t xml:space="preserve">  synopsis VARCHAR(150),</w:t>
-      </w:r>
-    </w:p>
-    <w:p>
-      <w:pPr>
-        <w:pStyle w:val="NoSpacing"/>
+        <w:t>characters</w:t>
+      </w:r>
+      <w:proofErr w:type="spellEnd"/>
+      <w:proofErr w:type="gramEnd"/>
+      <w:r>
         <w:rPr>
           <w:lang w:val="fr-CH"/>
         </w:rPr>
-      </w:pPr>
-      <w:r>
+        <w:t xml:space="preserve"> VARCHAR(50),</w:t>
+      </w:r>
+    </w:p>
+    <w:p>
+      <w:pPr>
+        <w:pStyle w:val="NoSpacing"/>
         <w:rPr>
           <w:lang w:val="fr-CH"/>
         </w:rPr>
-        <w:t xml:space="preserve">  reprint_notes VARCHAR(50),</w:t>
-      </w:r>
-    </w:p>
-    <w:p>
-      <w:pPr>
-        <w:pStyle w:val="NoSpacing"/>
+      </w:pPr>
+      <w:r>
         <w:rPr>
           <w:lang w:val="fr-CH"/>
         </w:rPr>
-      </w:pPr>
+        <w:t xml:space="preserve">  </w:t>
+      </w:r>
+      <w:proofErr w:type="gramStart"/>
       <w:r>
         <w:rPr>
           <w:lang w:val="fr-CH"/>
         </w:rPr>
-        <w:t xml:space="preserve">  notes VARCHAR(50),</w:t>
-      </w:r>
-    </w:p>
-    <w:p>
-      <w:pPr>
-        <w:pStyle w:val="NoSpacing"/>
-      </w:pPr>
+        <w:t>synopsis</w:t>
+      </w:r>
+      <w:proofErr w:type="gramEnd"/>
       <w:r>
         <w:rPr>
           <w:lang w:val="fr-CH"/>
         </w:rPr>
+        <w:t xml:space="preserve"> VARCHAR(150),</w:t>
+      </w:r>
+    </w:p>
+    <w:p>
+      <w:pPr>
+        <w:pStyle w:val="NoSpacing"/>
+        <w:rPr>
+          <w:lang w:val="fr-CH"/>
+        </w:rPr>
+      </w:pPr>
+      <w:r>
+        <w:rPr>
+          <w:lang w:val="fr-CH"/>
+        </w:rPr>
         <w:t xml:space="preserve">  </w:t>
       </w:r>
+      <w:proofErr w:type="spellStart"/>
+      <w:proofErr w:type="gramStart"/>
+      <w:r>
+        <w:rPr>
+          <w:lang w:val="fr-CH"/>
+        </w:rPr>
+        <w:t>reprint</w:t>
+      </w:r>
+      <w:proofErr w:type="gramEnd"/>
+      <w:r>
+        <w:rPr>
+          <w:lang w:val="fr-CH"/>
+        </w:rPr>
+        <w:t>_notes</w:t>
+      </w:r>
+      <w:proofErr w:type="spellEnd"/>
+      <w:r>
+        <w:rPr>
+          <w:lang w:val="fr-CH"/>
+        </w:rPr>
+        <w:t xml:space="preserve"> VARCHAR(50),</w:t>
+      </w:r>
+    </w:p>
+    <w:p>
+      <w:pPr>
+        <w:pStyle w:val="NoSpacing"/>
+        <w:rPr>
+          <w:lang w:val="fr-CH"/>
+        </w:rPr>
+      </w:pPr>
+      <w:r>
+        <w:rPr>
+          <w:lang w:val="fr-CH"/>
+        </w:rPr>
+        <w:t xml:space="preserve">  </w:t>
+      </w:r>
+      <w:proofErr w:type="gramStart"/>
+      <w:r>
+        <w:rPr>
+          <w:lang w:val="fr-CH"/>
+        </w:rPr>
+        <w:t>notes</w:t>
+      </w:r>
+      <w:proofErr w:type="gramEnd"/>
+      <w:r>
+        <w:rPr>
+          <w:lang w:val="fr-CH"/>
+        </w:rPr>
+        <w:t xml:space="preserve"> VARCHAR(50),</w:t>
+      </w:r>
+    </w:p>
+    <w:p>
+      <w:pPr>
+        <w:pStyle w:val="NoSpacing"/>
+      </w:pPr>
+      <w:r>
+        <w:rPr>
+          <w:lang w:val="fr-CH"/>
+        </w:rPr>
+        <w:t xml:space="preserve">  </w:t>
+      </w:r>
       <w:r>
         <w:t>PRIMARY KEY (id),</w:t>
       </w:r>
@@ -1518,7 +1782,15 @@
         <w:pStyle w:val="NoSpacing"/>
       </w:pPr>
       <w:r>
-        <w:t xml:space="preserve">  FOREIGN KEY (issue_id) REFERENCES issue (id)</w:t>
+        <w:t xml:space="preserve">  FOREIGN KEY (</w:t>
+      </w:r>
+      <w:proofErr w:type="spellStart"/>
+      <w:r>
+        <w:t>issue_id</w:t>
+      </w:r>
+      <w:proofErr w:type="spellEnd"/>
+      <w:r>
+        <w:t>) REFERENCES issue (id)</w:t>
       </w:r>
     </w:p>
     <w:p>
@@ -1556,15 +1828,31 @@
         <w:pStyle w:val="NoSpacing"/>
       </w:pPr>
       <w:r>
-        <w:t xml:space="preserve">  issue_number INT,</w:t>
-      </w:r>
-    </w:p>
-    <w:p>
-      <w:pPr>
-        <w:pStyle w:val="NoSpacing"/>
-      </w:pPr>
-      <w:r>
-        <w:t xml:space="preserve">  series_id INT,</w:t>
+        <w:t xml:space="preserve">  </w:t>
+      </w:r>
+      <w:proofErr w:type="spellStart"/>
+      <w:r>
+        <w:t>issue_number</w:t>
+      </w:r>
+      <w:proofErr w:type="spellEnd"/>
+      <w:r>
+        <w:t xml:space="preserve"> INT,</w:t>
+      </w:r>
+    </w:p>
+    <w:p>
+      <w:pPr>
+        <w:pStyle w:val="NoSpacing"/>
+      </w:pPr>
+      <w:r>
+        <w:t xml:space="preserve">  </w:t>
+      </w:r>
+      <w:proofErr w:type="spellStart"/>
+      <w:r>
+        <w:t>series_id</w:t>
+      </w:r>
+      <w:proofErr w:type="spellEnd"/>
+      <w:r>
+        <w:t xml:space="preserve"> INT,</w:t>
       </w:r>
     </w:p>
     <w:p>
@@ -1577,111 +1865,253 @@
       <w:r>
         <w:t xml:space="preserve">  </w:t>
       </w:r>
+      <w:proofErr w:type="spellStart"/>
+      <w:proofErr w:type="gramStart"/>
       <w:r>
         <w:rPr>
           <w:lang w:val="fr-CH"/>
         </w:rPr>
-        <w:t>indicia_publisher-id INT,</w:t>
-      </w:r>
-    </w:p>
-    <w:p>
-      <w:pPr>
-        <w:pStyle w:val="NoSpacing"/>
+        <w:t>indicia</w:t>
+      </w:r>
+      <w:proofErr w:type="gramEnd"/>
+      <w:r>
         <w:rPr>
           <w:lang w:val="fr-CH"/>
         </w:rPr>
-      </w:pPr>
+        <w:t>_publisher</w:t>
+      </w:r>
+      <w:proofErr w:type="spellEnd"/>
       <w:r>
         <w:rPr>
           <w:lang w:val="fr-CH"/>
         </w:rPr>
-        <w:t xml:space="preserve">  publication_date CHAR(15), --je ne sais pas comment définir la date car il y plusieurs format dans le fichier csv</w:t>
-      </w:r>
-    </w:p>
-    <w:p>
-      <w:pPr>
-        <w:pStyle w:val="NoSpacing"/>
-      </w:pPr>
-      <w:r>
+        <w:t>-id INT,</w:t>
+      </w:r>
+    </w:p>
+    <w:p>
+      <w:pPr>
+        <w:pStyle w:val="NoSpacing"/>
         <w:rPr>
           <w:lang w:val="fr-CH"/>
         </w:rPr>
+      </w:pPr>
+      <w:r>
+        <w:rPr>
+          <w:lang w:val="fr-CH"/>
+        </w:rPr>
         <w:t xml:space="preserve">  </w:t>
       </w:r>
-      <w:r>
-        <w:t>price CHAR(10),</w:t>
-      </w:r>
-    </w:p>
-    <w:p>
-      <w:pPr>
-        <w:pStyle w:val="NoSpacing"/>
-      </w:pPr>
-      <w:r>
-        <w:t xml:space="preserve">  page_count INT,</w:t>
-      </w:r>
-    </w:p>
-    <w:p>
-      <w:pPr>
-        <w:pStyle w:val="NoSpacing"/>
-      </w:pPr>
-      <w:r>
-        <w:t xml:space="preserve">  indicia_frequency CHAR(10),</w:t>
-      </w:r>
-    </w:p>
-    <w:p>
-      <w:pPr>
-        <w:pStyle w:val="NoSpacing"/>
-      </w:pPr>
-      <w:r>
-        <w:t xml:space="preserve">  editing VARCHAR(20),</w:t>
-      </w:r>
-    </w:p>
-    <w:p>
-      <w:pPr>
-        <w:pStyle w:val="NoSpacing"/>
-      </w:pPr>
-      <w:r>
-        <w:t xml:space="preserve">  notes VARCHAR(1000),</w:t>
-      </w:r>
-    </w:p>
-    <w:p>
-      <w:pPr>
-        <w:pStyle w:val="NoSpacing"/>
-      </w:pPr>
-      <w:r>
-        <w:t xml:space="preserve">  isbn VARCHAR(20),</w:t>
-      </w:r>
-    </w:p>
-    <w:p>
-      <w:pPr>
-        <w:pStyle w:val="NoSpacing"/>
-      </w:pPr>
-      <w:r>
-        <w:t xml:space="preserve">  valid_isbn VARCHAR(20),</w:t>
-      </w:r>
-    </w:p>
-    <w:p>
-      <w:pPr>
-        <w:pStyle w:val="NoSpacing"/>
-      </w:pPr>
-      <w:r>
-        <w:t xml:space="preserve">  barcode VARCHAR(10),</w:t>
-      </w:r>
-    </w:p>
-    <w:p>
-      <w:pPr>
-        <w:pStyle w:val="NoSpacing"/>
-      </w:pPr>
-      <w:r>
-        <w:t xml:space="preserve">  title VARCHAR(30),</w:t>
-      </w:r>
-    </w:p>
-    <w:p>
-      <w:pPr>
-        <w:pStyle w:val="NoSpacing"/>
-      </w:pPr>
-      <w:r>
-        <w:t xml:space="preserve">  on_sale_date INT,</w:t>
+      <w:proofErr w:type="spellStart"/>
+      <w:proofErr w:type="gramStart"/>
+      <w:r>
+        <w:rPr>
+          <w:lang w:val="fr-CH"/>
+        </w:rPr>
+        <w:t>publication</w:t>
+      </w:r>
+      <w:proofErr w:type="gramEnd"/>
+      <w:r>
+        <w:rPr>
+          <w:lang w:val="fr-CH"/>
+        </w:rPr>
+        <w:t>_date</w:t>
+      </w:r>
+      <w:proofErr w:type="spellEnd"/>
+      <w:r>
+        <w:rPr>
+          <w:lang w:val="fr-CH"/>
+        </w:rPr>
+        <w:t xml:space="preserve"> CHAR(15), --je ne sais pas comment définir la date car il y plusieurs format dans le fichier csv</w:t>
+      </w:r>
+    </w:p>
+    <w:p>
+      <w:pPr>
+        <w:pStyle w:val="NoSpacing"/>
+      </w:pPr>
+      <w:r>
+        <w:rPr>
+          <w:lang w:val="fr-CH"/>
+        </w:rPr>
+        <w:t xml:space="preserve">  </w:t>
+      </w:r>
+      <w:r>
+        <w:t xml:space="preserve">price </w:t>
+      </w:r>
+      <w:proofErr w:type="gramStart"/>
+      <w:r>
+        <w:t>CHAR(</w:t>
+      </w:r>
+      <w:proofErr w:type="gramEnd"/>
+      <w:r>
+        <w:t>10),</w:t>
+      </w:r>
+    </w:p>
+    <w:p>
+      <w:pPr>
+        <w:pStyle w:val="NoSpacing"/>
+      </w:pPr>
+      <w:r>
+        <w:t xml:space="preserve">  </w:t>
+      </w:r>
+      <w:proofErr w:type="spellStart"/>
+      <w:r>
+        <w:t>page_count</w:t>
+      </w:r>
+      <w:proofErr w:type="spellEnd"/>
+      <w:r>
+        <w:t xml:space="preserve"> INT,</w:t>
+      </w:r>
+    </w:p>
+    <w:p>
+      <w:pPr>
+        <w:pStyle w:val="NoSpacing"/>
+      </w:pPr>
+      <w:r>
+        <w:t xml:space="preserve">  </w:t>
+      </w:r>
+      <w:proofErr w:type="spellStart"/>
+      <w:r>
+        <w:t>indicia_frequency</w:t>
+      </w:r>
+      <w:proofErr w:type="spellEnd"/>
+      <w:r>
+        <w:t xml:space="preserve"> </w:t>
+      </w:r>
+      <w:proofErr w:type="gramStart"/>
+      <w:r>
+        <w:t>CHAR(</w:t>
+      </w:r>
+      <w:proofErr w:type="gramEnd"/>
+      <w:r>
+        <w:t>10),</w:t>
+      </w:r>
+    </w:p>
+    <w:p>
+      <w:pPr>
+        <w:pStyle w:val="NoSpacing"/>
+      </w:pPr>
+      <w:r>
+        <w:t xml:space="preserve">  editing </w:t>
+      </w:r>
+      <w:proofErr w:type="gramStart"/>
+      <w:r>
+        <w:t>VARCHAR(</w:t>
+      </w:r>
+      <w:proofErr w:type="gramEnd"/>
+      <w:r>
+        <w:t>20),</w:t>
+      </w:r>
+    </w:p>
+    <w:p>
+      <w:pPr>
+        <w:pStyle w:val="NoSpacing"/>
+      </w:pPr>
+      <w:r>
+        <w:t xml:space="preserve">  notes </w:t>
+      </w:r>
+      <w:proofErr w:type="gramStart"/>
+      <w:r>
+        <w:t>VARCHAR(</w:t>
+      </w:r>
+      <w:proofErr w:type="gramEnd"/>
+      <w:r>
+        <w:t>1000),</w:t>
+      </w:r>
+    </w:p>
+    <w:p>
+      <w:pPr>
+        <w:pStyle w:val="NoSpacing"/>
+      </w:pPr>
+      <w:r>
+        <w:t xml:space="preserve">  </w:t>
+      </w:r>
+      <w:proofErr w:type="spellStart"/>
+      <w:r>
+        <w:t>isbn</w:t>
+      </w:r>
+      <w:proofErr w:type="spellEnd"/>
+      <w:r>
+        <w:t xml:space="preserve"> </w:t>
+      </w:r>
+      <w:proofErr w:type="gramStart"/>
+      <w:r>
+        <w:t>VARCHAR(</w:t>
+      </w:r>
+      <w:proofErr w:type="gramEnd"/>
+      <w:r>
+        <w:t>20),</w:t>
+      </w:r>
+    </w:p>
+    <w:p>
+      <w:pPr>
+        <w:pStyle w:val="NoSpacing"/>
+      </w:pPr>
+      <w:r>
+        <w:t xml:space="preserve">  </w:t>
+      </w:r>
+      <w:proofErr w:type="spellStart"/>
+      <w:r>
+        <w:t>valid_isbn</w:t>
+      </w:r>
+      <w:proofErr w:type="spellEnd"/>
+      <w:r>
+        <w:t xml:space="preserve"> </w:t>
+      </w:r>
+      <w:proofErr w:type="gramStart"/>
+      <w:r>
+        <w:t>VARCHAR(</w:t>
+      </w:r>
+      <w:proofErr w:type="gramEnd"/>
+      <w:r>
+        <w:t>20),</w:t>
+      </w:r>
+    </w:p>
+    <w:p>
+      <w:pPr>
+        <w:pStyle w:val="NoSpacing"/>
+      </w:pPr>
+      <w:r>
+        <w:t xml:space="preserve">  barcode </w:t>
+      </w:r>
+      <w:proofErr w:type="gramStart"/>
+      <w:r>
+        <w:t>VARCHAR(</w:t>
+      </w:r>
+      <w:proofErr w:type="gramEnd"/>
+      <w:r>
+        <w:t>10),</w:t>
+      </w:r>
+    </w:p>
+    <w:p>
+      <w:pPr>
+        <w:pStyle w:val="NoSpacing"/>
+      </w:pPr>
+      <w:r>
+        <w:t xml:space="preserve">  title </w:t>
+      </w:r>
+      <w:proofErr w:type="gramStart"/>
+      <w:r>
+        <w:t>VARCHAR(</w:t>
+      </w:r>
+      <w:proofErr w:type="gramEnd"/>
+      <w:r>
+        <w:t>30),</w:t>
+      </w:r>
+    </w:p>
+    <w:p>
+      <w:pPr>
+        <w:pStyle w:val="NoSpacing"/>
+      </w:pPr>
+      <w:r>
+        <w:t xml:space="preserve">  </w:t>
+      </w:r>
+      <w:proofErr w:type="spellStart"/>
+      <w:r>
+        <w:t>on_sale_date</w:t>
+      </w:r>
+      <w:proofErr w:type="spellEnd"/>
+      <w:r>
+        <w:t xml:space="preserve"> INT,</w:t>
       </w:r>
     </w:p>
     <w:p>
@@ -1705,15 +2135,39 @@
         <w:pStyle w:val="NoSpacing"/>
       </w:pPr>
       <w:r>
-        <w:t xml:space="preserve">  FOREIGN KEY (series_id) REFERENCES Series (id),</w:t>
-      </w:r>
-    </w:p>
-    <w:p>
-      <w:pPr>
-        <w:pStyle w:val="NoSpacing"/>
-      </w:pPr>
-      <w:r>
-        <w:t xml:space="preserve">  FOREIGN KEY (indicia_publisher) REFERENCES IndiciaPublisher(id)</w:t>
+        <w:t xml:space="preserve">  FOREIGN KEY (</w:t>
+      </w:r>
+      <w:proofErr w:type="spellStart"/>
+      <w:r>
+        <w:t>series_id</w:t>
+      </w:r>
+      <w:proofErr w:type="spellEnd"/>
+      <w:r>
+        <w:t>) REFERENCES Series (id),</w:t>
+      </w:r>
+    </w:p>
+    <w:p>
+      <w:pPr>
+        <w:pStyle w:val="NoSpacing"/>
+      </w:pPr>
+      <w:r>
+        <w:t xml:space="preserve">  FOREIGN KEY (</w:t>
+      </w:r>
+      <w:proofErr w:type="spellStart"/>
+      <w:r>
+        <w:t>indicia_publisher</w:t>
+      </w:r>
+      <w:proofErr w:type="spellEnd"/>
+      <w:r>
+        <w:t xml:space="preserve">) REFERENCES </w:t>
+      </w:r>
+      <w:proofErr w:type="spellStart"/>
+      <w:r>
+        <w:t>IndiciaPublisher</w:t>
+      </w:r>
+      <w:proofErr w:type="spellEnd"/>
+      <w:r>
+        <w:t>(id)</w:t>
       </w:r>
     </w:p>
     <w:p>
@@ -1734,7 +2188,15 @@
         <w:pStyle w:val="NoSpacing"/>
       </w:pPr>
       <w:r>
-        <w:t>CREATE TABLE BrandGroup (</w:t>
+        <w:t xml:space="preserve">CREATE TABLE </w:t>
+      </w:r>
+      <w:proofErr w:type="spellStart"/>
+      <w:r>
+        <w:t>BrandGroup</w:t>
+      </w:r>
+      <w:proofErr w:type="spellEnd"/>
+      <w:r>
+        <w:t xml:space="preserve"> (</w:t>
       </w:r>
     </w:p>
     <w:p>
@@ -1758,15 +2220,31 @@
         <w:pStyle w:val="NoSpacing"/>
       </w:pPr>
       <w:r>
-        <w:t xml:space="preserve">  year_began SMALLINT,</w:t>
-      </w:r>
-    </w:p>
-    <w:p>
-      <w:pPr>
-        <w:pStyle w:val="NoSpacing"/>
-      </w:pPr>
-      <w:r>
-        <w:t xml:space="preserve">  year_ended SMALLINT,</w:t>
+        <w:t xml:space="preserve">  </w:t>
+      </w:r>
+      <w:proofErr w:type="spellStart"/>
+      <w:r>
+        <w:t>year_began</w:t>
+      </w:r>
+      <w:proofErr w:type="spellEnd"/>
+      <w:r>
+        <w:t xml:space="preserve"> SMALLINT,</w:t>
+      </w:r>
+    </w:p>
+    <w:p>
+      <w:pPr>
+        <w:pStyle w:val="NoSpacing"/>
+      </w:pPr>
+      <w:r>
+        <w:t xml:space="preserve">  </w:t>
+      </w:r>
+      <w:proofErr w:type="spellStart"/>
+      <w:r>
+        <w:t>year_ended</w:t>
+      </w:r>
+      <w:proofErr w:type="spellEnd"/>
+      <w:r>
+        <w:t xml:space="preserve"> SMALLINT,</w:t>
       </w:r>
     </w:p>
     <w:p>
@@ -1782,15 +2260,39 @@
         <w:pStyle w:val="NoSpacing"/>
       </w:pPr>
       <w:r>
-        <w:t xml:space="preserve">  url VARCHAR(128),</w:t>
-      </w:r>
-    </w:p>
-    <w:p>
-      <w:pPr>
-        <w:pStyle w:val="NoSpacing"/>
-      </w:pPr>
-      <w:r>
-        <w:t xml:space="preserve">  publisher_id INT NOT NULL,</w:t>
+        <w:t xml:space="preserve">  </w:t>
+      </w:r>
+      <w:proofErr w:type="spellStart"/>
+      <w:r>
+        <w:t>url</w:t>
+      </w:r>
+      <w:proofErr w:type="spellEnd"/>
+      <w:r>
+        <w:t xml:space="preserve"> </w:t>
+      </w:r>
+      <w:proofErr w:type="gramStart"/>
+      <w:r>
+        <w:t>VARCHAR(</w:t>
+      </w:r>
+      <w:proofErr w:type="gramEnd"/>
+      <w:r>
+        <w:t>128),</w:t>
+      </w:r>
+    </w:p>
+    <w:p>
+      <w:pPr>
+        <w:pStyle w:val="NoSpacing"/>
+      </w:pPr>
+      <w:r>
+        <w:t xml:space="preserve">  </w:t>
+      </w:r>
+      <w:proofErr w:type="spellStart"/>
+      <w:r>
+        <w:t>publisher_id</w:t>
+      </w:r>
+      <w:proofErr w:type="spellEnd"/>
+      <w:r>
+        <w:t xml:space="preserve"> INT NOT NULL,</w:t>
       </w:r>
     </w:p>
     <w:p>
@@ -1851,15 +2353,31 @@
         <w:pStyle w:val="NoSpacing"/>
       </w:pPr>
       <w:r>
-        <w:t xml:space="preserve">  year_began SMALLINT,</w:t>
-      </w:r>
-    </w:p>
-    <w:p>
-      <w:pPr>
-        <w:pStyle w:val="NoSpacing"/>
-      </w:pPr>
-      <w:r>
-        <w:t xml:space="preserve">  year_ended SMALLINT,</w:t>
+        <w:t xml:space="preserve">  </w:t>
+      </w:r>
+      <w:proofErr w:type="spellStart"/>
+      <w:r>
+        <w:t>year_began</w:t>
+      </w:r>
+      <w:proofErr w:type="spellEnd"/>
+      <w:r>
+        <w:t xml:space="preserve"> SMALLINT,</w:t>
+      </w:r>
+    </w:p>
+    <w:p>
+      <w:pPr>
+        <w:pStyle w:val="NoSpacing"/>
+      </w:pPr>
+      <w:r>
+        <w:t xml:space="preserve">  </w:t>
+      </w:r>
+      <w:proofErr w:type="spellStart"/>
+      <w:r>
+        <w:t>year_ended</w:t>
+      </w:r>
+      <w:proofErr w:type="spellEnd"/>
+      <w:r>
+        <w:t xml:space="preserve"> SMALLINT,</w:t>
       </w:r>
     </w:p>
     <w:p>
@@ -1875,15 +2393,39 @@
         <w:pStyle w:val="NoSpacing"/>
       </w:pPr>
       <w:r>
-        <w:t xml:space="preserve">  url VARCHAR(128),</w:t>
-      </w:r>
-    </w:p>
-    <w:p>
-      <w:pPr>
-        <w:pStyle w:val="NoSpacing"/>
-      </w:pPr>
-      <w:r>
-        <w:t xml:space="preserve">  country_id INT,</w:t>
+        <w:t xml:space="preserve">  </w:t>
+      </w:r>
+      <w:proofErr w:type="spellStart"/>
+      <w:r>
+        <w:t>url</w:t>
+      </w:r>
+      <w:proofErr w:type="spellEnd"/>
+      <w:r>
+        <w:t xml:space="preserve"> </w:t>
+      </w:r>
+      <w:proofErr w:type="gramStart"/>
+      <w:r>
+        <w:t>VARCHAR(</w:t>
+      </w:r>
+      <w:proofErr w:type="gramEnd"/>
+      <w:r>
+        <w:t>128),</w:t>
+      </w:r>
+    </w:p>
+    <w:p>
+      <w:pPr>
+        <w:pStyle w:val="NoSpacing"/>
+      </w:pPr>
+      <w:r>
+        <w:t xml:space="preserve">  </w:t>
+      </w:r>
+      <w:proofErr w:type="spellStart"/>
+      <w:r>
+        <w:t>country_id</w:t>
+      </w:r>
+      <w:proofErr w:type="spellEnd"/>
+      <w:r>
+        <w:t xml:space="preserve"> INT,</w:t>
       </w:r>
     </w:p>
     <w:p>
@@ -1926,7 +2468,15 @@
         <w:pStyle w:val="NoSpacing"/>
       </w:pPr>
       <w:r>
-        <w:t>CREATE TABLE IndiciaPublisher (</w:t>
+        <w:t xml:space="preserve">CREATE TABLE </w:t>
+      </w:r>
+      <w:proofErr w:type="spellStart"/>
+      <w:r>
+        <w:t>IndiciaPublisher</w:t>
+      </w:r>
+      <w:proofErr w:type="spellEnd"/>
+      <w:r>
+        <w:t xml:space="preserve"> (</w:t>
       </w:r>
     </w:p>
     <w:p>
@@ -1950,15 +2500,31 @@
         <w:pStyle w:val="NoSpacing"/>
       </w:pPr>
       <w:r>
-        <w:t xml:space="preserve">  year_began SMALLINT,</w:t>
-      </w:r>
-    </w:p>
-    <w:p>
-      <w:pPr>
-        <w:pStyle w:val="NoSpacing"/>
-      </w:pPr>
-      <w:r>
-        <w:t xml:space="preserve">  year_ended SMALLINT,</w:t>
+        <w:t xml:space="preserve">  </w:t>
+      </w:r>
+      <w:proofErr w:type="spellStart"/>
+      <w:r>
+        <w:t>year_began</w:t>
+      </w:r>
+      <w:proofErr w:type="spellEnd"/>
+      <w:r>
+        <w:t xml:space="preserve"> SMALLINT,</w:t>
+      </w:r>
+    </w:p>
+    <w:p>
+      <w:pPr>
+        <w:pStyle w:val="NoSpacing"/>
+      </w:pPr>
+      <w:r>
+        <w:t xml:space="preserve">  </w:t>
+      </w:r>
+      <w:proofErr w:type="spellStart"/>
+      <w:r>
+        <w:t>year_ended</w:t>
+      </w:r>
+      <w:proofErr w:type="spellEnd"/>
+      <w:r>
+        <w:t xml:space="preserve"> SMALLINT,</w:t>
       </w:r>
     </w:p>
     <w:p>
@@ -1974,31 +2540,79 @@
         <w:pStyle w:val="NoSpacing"/>
       </w:pPr>
       <w:r>
-        <w:t xml:space="preserve">  url VARCHAR(128),</w:t>
-      </w:r>
-    </w:p>
-    <w:p>
-      <w:pPr>
-        <w:pStyle w:val="NoSpacing"/>
-      </w:pPr>
-      <w:r>
-        <w:t xml:space="preserve">  country_id INT,</w:t>
-      </w:r>
-    </w:p>
-    <w:p>
-      <w:pPr>
-        <w:pStyle w:val="NoSpacing"/>
-      </w:pPr>
-      <w:r>
-        <w:t xml:space="preserve">  publisher_id INT,</w:t>
-      </w:r>
-    </w:p>
-    <w:p>
-      <w:pPr>
-        <w:pStyle w:val="NoSpacing"/>
-      </w:pPr>
-      <w:r>
-        <w:t xml:space="preserve">  is_surrogate NUMBER(3) NOT NULL,</w:t>
+        <w:t xml:space="preserve">  </w:t>
+      </w:r>
+      <w:proofErr w:type="spellStart"/>
+      <w:r>
+        <w:t>url</w:t>
+      </w:r>
+      <w:proofErr w:type="spellEnd"/>
+      <w:r>
+        <w:t xml:space="preserve"> </w:t>
+      </w:r>
+      <w:proofErr w:type="gramStart"/>
+      <w:r>
+        <w:t>VARCHAR(</w:t>
+      </w:r>
+      <w:proofErr w:type="gramEnd"/>
+      <w:r>
+        <w:t>128),</w:t>
+      </w:r>
+    </w:p>
+    <w:p>
+      <w:pPr>
+        <w:pStyle w:val="NoSpacing"/>
+      </w:pPr>
+      <w:r>
+        <w:t xml:space="preserve">  </w:t>
+      </w:r>
+      <w:proofErr w:type="spellStart"/>
+      <w:r>
+        <w:t>country_id</w:t>
+      </w:r>
+      <w:proofErr w:type="spellEnd"/>
+      <w:r>
+        <w:t xml:space="preserve"> INT,</w:t>
+      </w:r>
+    </w:p>
+    <w:p>
+      <w:pPr>
+        <w:pStyle w:val="NoSpacing"/>
+      </w:pPr>
+      <w:r>
+        <w:t xml:space="preserve">  </w:t>
+      </w:r>
+      <w:proofErr w:type="spellStart"/>
+      <w:r>
+        <w:t>publisher_id</w:t>
+      </w:r>
+      <w:proofErr w:type="spellEnd"/>
+      <w:r>
+        <w:t xml:space="preserve"> INT,</w:t>
+      </w:r>
+    </w:p>
+    <w:p>
+      <w:pPr>
+        <w:pStyle w:val="NoSpacing"/>
+      </w:pPr>
+      <w:r>
+        <w:t xml:space="preserve">  </w:t>
+      </w:r>
+      <w:proofErr w:type="spellStart"/>
+      <w:r>
+        <w:t>is_surrogate</w:t>
+      </w:r>
+      <w:proofErr w:type="spellEnd"/>
+      <w:r>
+        <w:t xml:space="preserve"> </w:t>
+      </w:r>
+      <w:proofErr w:type="gramStart"/>
+      <w:r>
+        <w:t>NUMBER(</w:t>
+      </w:r>
+      <w:proofErr w:type="gramEnd"/>
+      <w:r>
+        <w:t>3) NOT NULL,</w:t>
       </w:r>
     </w:p>
     <w:p>
@@ -2051,15 +2665,31 @@
         <w:pStyle w:val="NoSpacing"/>
       </w:pPr>
       <w:r>
-        <w:t xml:space="preserve">  code CHAR(3) NOT NULL,</w:t>
-      </w:r>
-    </w:p>
-    <w:p>
-      <w:pPr>
-        <w:pStyle w:val="NoSpacing"/>
-      </w:pPr>
-      <w:r>
-        <w:t xml:space="preserve">  name CHAR(36) NOT NULL,</w:t>
+        <w:t xml:space="preserve">  code </w:t>
+      </w:r>
+      <w:proofErr w:type="gramStart"/>
+      <w:r>
+        <w:t>CHAR(</w:t>
+      </w:r>
+      <w:proofErr w:type="gramEnd"/>
+      <w:r>
+        <w:t>3) NOT NULL,</w:t>
+      </w:r>
+    </w:p>
+    <w:p>
+      <w:pPr>
+        <w:pStyle w:val="NoSpacing"/>
+      </w:pPr>
+      <w:r>
+        <w:t xml:space="preserve">  name </w:t>
+      </w:r>
+      <w:proofErr w:type="gramStart"/>
+      <w:r>
+        <w:t>CHAR(</w:t>
+      </w:r>
+      <w:proofErr w:type="gramEnd"/>
+      <w:r>
+        <w:t>36) NOT NULL,</w:t>
       </w:r>
     </w:p>
     <w:p>
@@ -2128,7 +2758,15 @@
         <w:pStyle w:val="NoSpacing"/>
       </w:pPr>
       <w:r>
-        <w:t xml:space="preserve">  type VARCHAR(16),</w:t>
+        <w:t xml:space="preserve">  type </w:t>
+      </w:r>
+      <w:proofErr w:type="gramStart"/>
+      <w:r>
+        <w:t>VARCHAR(</w:t>
+      </w:r>
+      <w:proofErr w:type="gramEnd"/>
+      <w:r>
+        <w:t>16),</w:t>
       </w:r>
     </w:p>
     <w:p>
@@ -2141,30 +2779,27 @@
       <w:r>
         <w:t xml:space="preserve">  </w:t>
       </w:r>
+      <w:proofErr w:type="gramStart"/>
       <w:r>
         <w:rPr>
           <w:lang w:val="fr-CH"/>
         </w:rPr>
-        <w:t>format VARCHAR(30),</w:t>
-      </w:r>
-    </w:p>
-    <w:p>
-      <w:pPr>
-        <w:pStyle w:val="NoSpacing"/>
+        <w:t>format</w:t>
+      </w:r>
+      <w:proofErr w:type="gramEnd"/>
+      <w:r>
         <w:rPr>
           <w:lang w:val="fr-CH"/>
         </w:rPr>
-      </w:pPr>
-      <w:r>
+        <w:t xml:space="preserve"> VARCHAR(30),</w:t>
+      </w:r>
+    </w:p>
+    <w:p>
+      <w:pPr>
+        <w:pStyle w:val="NoSpacing"/>
         <w:rPr>
           <w:lang w:val="fr-CH"/>
         </w:rPr>
-        <w:t xml:space="preserve">  publication_dates VARCHAR(200),</w:t>
-      </w:r>
-    </w:p>
-    <w:p>
-      <w:pPr>
-        <w:pStyle w:val="NoSpacing"/>
       </w:pPr>
       <w:r>
         <w:rPr>
@@ -2172,56 +2807,142 @@
         </w:rPr>
         <w:t xml:space="preserve">  </w:t>
       </w:r>
-      <w:r>
-        <w:t>year_began SMALLINT,</w:t>
-      </w:r>
-    </w:p>
-    <w:p>
-      <w:pPr>
-        <w:pStyle w:val="NoSpacing"/>
-      </w:pPr>
-      <w:r>
-        <w:t xml:space="preserve">  year_ended SMALLINT,</w:t>
-      </w:r>
-    </w:p>
-    <w:p>
-      <w:pPr>
-        <w:pStyle w:val="NoSpacing"/>
-      </w:pPr>
-      <w:r>
-        <w:t xml:space="preserve">  first_issue_id INT,</w:t>
-      </w:r>
-    </w:p>
-    <w:p>
-      <w:pPr>
-        <w:pStyle w:val="NoSpacing"/>
-      </w:pPr>
-      <w:r>
-        <w:t xml:space="preserve">  last_issue_id INT,</w:t>
-      </w:r>
-    </w:p>
-    <w:p>
-      <w:pPr>
-        <w:pStyle w:val="NoSpacing"/>
-      </w:pPr>
-      <w:r>
-        <w:t xml:space="preserve">  publisher_id INT,</w:t>
-      </w:r>
-    </w:p>
-    <w:p>
-      <w:pPr>
-        <w:pStyle w:val="NoSpacing"/>
-      </w:pPr>
-      <w:r>
-        <w:t xml:space="preserve">  country_id INT,</w:t>
-      </w:r>
-    </w:p>
-    <w:p>
-      <w:pPr>
-        <w:pStyle w:val="NoSpacing"/>
-      </w:pPr>
-      <w:r>
-        <w:t xml:space="preserve">  language_id INT,</w:t>
+      <w:proofErr w:type="spellStart"/>
+      <w:proofErr w:type="gramStart"/>
+      <w:r>
+        <w:rPr>
+          <w:lang w:val="fr-CH"/>
+        </w:rPr>
+        <w:t>publication</w:t>
+      </w:r>
+      <w:proofErr w:type="gramEnd"/>
+      <w:r>
+        <w:rPr>
+          <w:lang w:val="fr-CH"/>
+        </w:rPr>
+        <w:t>_dates</w:t>
+      </w:r>
+      <w:proofErr w:type="spellEnd"/>
+      <w:r>
+        <w:rPr>
+          <w:lang w:val="fr-CH"/>
+        </w:rPr>
+        <w:t xml:space="preserve"> VARCHAR(200),</w:t>
+      </w:r>
+    </w:p>
+    <w:p>
+      <w:pPr>
+        <w:pStyle w:val="NoSpacing"/>
+      </w:pPr>
+      <w:r>
+        <w:rPr>
+          <w:lang w:val="fr-CH"/>
+        </w:rPr>
+        <w:t xml:space="preserve">  </w:t>
+      </w:r>
+      <w:proofErr w:type="spellStart"/>
+      <w:r>
+        <w:t>year_began</w:t>
+      </w:r>
+      <w:proofErr w:type="spellEnd"/>
+      <w:r>
+        <w:t xml:space="preserve"> SMALLINT,</w:t>
+      </w:r>
+    </w:p>
+    <w:p>
+      <w:pPr>
+        <w:pStyle w:val="NoSpacing"/>
+      </w:pPr>
+      <w:r>
+        <w:t xml:space="preserve">  </w:t>
+      </w:r>
+      <w:proofErr w:type="spellStart"/>
+      <w:r>
+        <w:t>year_ended</w:t>
+      </w:r>
+      <w:proofErr w:type="spellEnd"/>
+      <w:r>
+        <w:t xml:space="preserve"> SMALLINT,</w:t>
+      </w:r>
+    </w:p>
+    <w:p>
+      <w:pPr>
+        <w:pStyle w:val="NoSpacing"/>
+      </w:pPr>
+      <w:r>
+        <w:t xml:space="preserve">  </w:t>
+      </w:r>
+      <w:proofErr w:type="spellStart"/>
+      <w:r>
+        <w:t>first_issue_id</w:t>
+      </w:r>
+      <w:proofErr w:type="spellEnd"/>
+      <w:r>
+        <w:t xml:space="preserve"> INT,</w:t>
+      </w:r>
+    </w:p>
+    <w:p>
+      <w:pPr>
+        <w:pStyle w:val="NoSpacing"/>
+      </w:pPr>
+      <w:r>
+        <w:t xml:space="preserve">  </w:t>
+      </w:r>
+      <w:proofErr w:type="spellStart"/>
+      <w:r>
+        <w:t>last_issue_id</w:t>
+      </w:r>
+      <w:proofErr w:type="spellEnd"/>
+      <w:r>
+        <w:t xml:space="preserve"> INT,</w:t>
+      </w:r>
+    </w:p>
+    <w:p>
+      <w:pPr>
+        <w:pStyle w:val="NoSpacing"/>
+      </w:pPr>
+      <w:r>
+        <w:t xml:space="preserve">  </w:t>
+      </w:r>
+      <w:proofErr w:type="spellStart"/>
+      <w:r>
+        <w:t>publisher_id</w:t>
+      </w:r>
+      <w:proofErr w:type="spellEnd"/>
+      <w:r>
+        <w:t xml:space="preserve"> INT,</w:t>
+      </w:r>
+    </w:p>
+    <w:p>
+      <w:pPr>
+        <w:pStyle w:val="NoSpacing"/>
+      </w:pPr>
+      <w:r>
+        <w:t xml:space="preserve">  </w:t>
+      </w:r>
+      <w:proofErr w:type="spellStart"/>
+      <w:r>
+        <w:t>country_id</w:t>
+      </w:r>
+      <w:proofErr w:type="spellEnd"/>
+      <w:r>
+        <w:t xml:space="preserve"> INT,</w:t>
+      </w:r>
+    </w:p>
+    <w:p>
+      <w:pPr>
+        <w:pStyle w:val="NoSpacing"/>
+      </w:pPr>
+      <w:r>
+        <w:t xml:space="preserve">  </w:t>
+      </w:r>
+      <w:proofErr w:type="spellStart"/>
+      <w:r>
+        <w:t>language_id</w:t>
+      </w:r>
+      <w:proofErr w:type="spellEnd"/>
+      <w:r>
+        <w:t xml:space="preserve"> INT,</w:t>
       </w:r>
     </w:p>
     <w:p>
@@ -2238,39 +2959,95 @@
       </w:pPr>
       <w:r>
         <w:lastRenderedPageBreak/>
-        <w:t xml:space="preserve">  color VARCHAR(200),</w:t>
-      </w:r>
-    </w:p>
-    <w:p>
-      <w:pPr>
-        <w:pStyle w:val="NoSpacing"/>
-      </w:pPr>
-      <w:r>
-        <w:t xml:space="preserve">  dimensions VARCHAR(200),</w:t>
-      </w:r>
-    </w:p>
-    <w:p>
-      <w:pPr>
-        <w:pStyle w:val="NoSpacing"/>
-      </w:pPr>
-      <w:r>
-        <w:t xml:space="preserve">  paper_stock VARCHAR(200),</w:t>
-      </w:r>
-    </w:p>
-    <w:p>
-      <w:pPr>
-        <w:pStyle w:val="NoSpacing"/>
-      </w:pPr>
-      <w:r>
-        <w:t xml:space="preserve">  binding VARCHAR(200),</w:t>
-      </w:r>
-    </w:p>
-    <w:p>
-      <w:pPr>
-        <w:pStyle w:val="NoSpacing"/>
-      </w:pPr>
-      <w:r>
-        <w:t xml:space="preserve">  publishing_format VARCHAR(200),</w:t>
+        <w:t xml:space="preserve">  color </w:t>
+      </w:r>
+      <w:proofErr w:type="gramStart"/>
+      <w:r>
+        <w:t>VARCHAR(</w:t>
+      </w:r>
+      <w:proofErr w:type="gramEnd"/>
+      <w:r>
+        <w:t>200),</w:t>
+      </w:r>
+    </w:p>
+    <w:p>
+      <w:pPr>
+        <w:pStyle w:val="NoSpacing"/>
+      </w:pPr>
+      <w:r>
+        <w:t xml:space="preserve">  dimensions </w:t>
+      </w:r>
+      <w:proofErr w:type="gramStart"/>
+      <w:r>
+        <w:t>VARCHAR(</w:t>
+      </w:r>
+      <w:proofErr w:type="gramEnd"/>
+      <w:r>
+        <w:t>200),</w:t>
+      </w:r>
+    </w:p>
+    <w:p>
+      <w:pPr>
+        <w:pStyle w:val="NoSpacing"/>
+      </w:pPr>
+      <w:r>
+        <w:t xml:space="preserve">  </w:t>
+      </w:r>
+      <w:proofErr w:type="spellStart"/>
+      <w:r>
+        <w:t>paper_stock</w:t>
+      </w:r>
+      <w:proofErr w:type="spellEnd"/>
+      <w:r>
+        <w:t xml:space="preserve"> </w:t>
+      </w:r>
+      <w:proofErr w:type="gramStart"/>
+      <w:r>
+        <w:t>VARCHAR(</w:t>
+      </w:r>
+      <w:proofErr w:type="gramEnd"/>
+      <w:r>
+        <w:t>200),</w:t>
+      </w:r>
+    </w:p>
+    <w:p>
+      <w:pPr>
+        <w:pStyle w:val="NoSpacing"/>
+      </w:pPr>
+      <w:r>
+        <w:t xml:space="preserve">  binding </w:t>
+      </w:r>
+      <w:proofErr w:type="gramStart"/>
+      <w:r>
+        <w:t>VARCHAR(</w:t>
+      </w:r>
+      <w:proofErr w:type="gramEnd"/>
+      <w:r>
+        <w:t>200),</w:t>
+      </w:r>
+    </w:p>
+    <w:p>
+      <w:pPr>
+        <w:pStyle w:val="NoSpacing"/>
+      </w:pPr>
+      <w:r>
+        <w:t xml:space="preserve">  </w:t>
+      </w:r>
+      <w:proofErr w:type="spellStart"/>
+      <w:r>
+        <w:t>publishing_format</w:t>
+      </w:r>
+      <w:proofErr w:type="spellEnd"/>
+      <w:r>
+        <w:t xml:space="preserve"> </w:t>
+      </w:r>
+      <w:proofErr w:type="gramStart"/>
+      <w:r>
+        <w:t>VARCHAR(</w:t>
+      </w:r>
+      <w:proofErr w:type="gramEnd"/>
+      <w:r>
+        <w:t>200),</w:t>
       </w:r>
     </w:p>
     <w:p>
@@ -2294,39 +3071,79 @@
         <w:pStyle w:val="NoSpacing"/>
       </w:pPr>
       <w:r>
-        <w:t xml:space="preserve">  FOREIGN KEY (first_issue_id) REFERENCES Issue (id),</w:t>
-      </w:r>
-    </w:p>
-    <w:p>
-      <w:pPr>
-        <w:pStyle w:val="NoSpacing"/>
-      </w:pPr>
-      <w:r>
-        <w:t xml:space="preserve">  FOREIGN KEY (last_issue_id) REFERENCES Issue (id),</w:t>
-      </w:r>
-    </w:p>
-    <w:p>
-      <w:pPr>
-        <w:pStyle w:val="NoSpacing"/>
-      </w:pPr>
-      <w:r>
-        <w:t xml:space="preserve">  FOREIGN KEY (publisher_id) REFERENCES Publisher (id),</w:t>
-      </w:r>
-    </w:p>
-    <w:p>
-      <w:pPr>
-        <w:pStyle w:val="NoSpacing"/>
-      </w:pPr>
-      <w:r>
-        <w:t xml:space="preserve">  FOREIGN KEY (country_id) REFERENCES Country (id),</w:t>
-      </w:r>
-    </w:p>
-    <w:p>
-      <w:pPr>
-        <w:pStyle w:val="NoSpacing"/>
-      </w:pPr>
-      <w:r>
-        <w:t xml:space="preserve">  FOREIGN KEY (language_id) REFERENCES Language (id)</w:t>
+        <w:t xml:space="preserve">  FOREIGN KEY (</w:t>
+      </w:r>
+      <w:proofErr w:type="spellStart"/>
+      <w:r>
+        <w:t>first_issue_id</w:t>
+      </w:r>
+      <w:proofErr w:type="spellEnd"/>
+      <w:r>
+        <w:t>) REFERENCES Issue (id),</w:t>
+      </w:r>
+    </w:p>
+    <w:p>
+      <w:pPr>
+        <w:pStyle w:val="NoSpacing"/>
+      </w:pPr>
+      <w:r>
+        <w:t xml:space="preserve">  FOREIGN KEY (</w:t>
+      </w:r>
+      <w:proofErr w:type="spellStart"/>
+      <w:r>
+        <w:t>last_issue_id</w:t>
+      </w:r>
+      <w:proofErr w:type="spellEnd"/>
+      <w:r>
+        <w:t>) REFERENCES Issue (id),</w:t>
+      </w:r>
+    </w:p>
+    <w:p>
+      <w:pPr>
+        <w:pStyle w:val="NoSpacing"/>
+      </w:pPr>
+      <w:r>
+        <w:t xml:space="preserve">  FOREIGN KEY (</w:t>
+      </w:r>
+      <w:proofErr w:type="spellStart"/>
+      <w:r>
+        <w:t>publisher_id</w:t>
+      </w:r>
+      <w:proofErr w:type="spellEnd"/>
+      <w:r>
+        <w:t>) REFERENCES Publisher (id),</w:t>
+      </w:r>
+    </w:p>
+    <w:p>
+      <w:pPr>
+        <w:pStyle w:val="NoSpacing"/>
+      </w:pPr>
+      <w:r>
+        <w:t xml:space="preserve">  FOREIGN KEY (</w:t>
+      </w:r>
+      <w:proofErr w:type="spellStart"/>
+      <w:r>
+        <w:t>country_id</w:t>
+      </w:r>
+      <w:proofErr w:type="spellEnd"/>
+      <w:r>
+        <w:t>) REFERENCES Country (id),</w:t>
+      </w:r>
+    </w:p>
+    <w:p>
+      <w:pPr>
+        <w:pStyle w:val="NoSpacing"/>
+      </w:pPr>
+      <w:r>
+        <w:t xml:space="preserve">  FOREIGN KEY (</w:t>
+      </w:r>
+      <w:proofErr w:type="spellStart"/>
+      <w:r>
+        <w:t>language_id</w:t>
+      </w:r>
+      <w:proofErr w:type="spellEnd"/>
+      <w:r>
+        <w:t>) REFERENCES Language (id)</w:t>
       </w:r>
     </w:p>
     <w:p>
@@ -2344,7 +3161,7 @@
       <w:r>
         <w:t>General Comments</w:t>
       </w:r>
-      <w:bookmarkEnd w:id="9"/>
+      <w:bookmarkEnd w:id="10"/>
     </w:p>
     <w:p>
       <w:pPr>
@@ -2354,10 +3171,16 @@
         <w:t>For this deliverable, we design the schema together. Then we split the wor</w:t>
       </w:r>
       <w:r>
-        <w:t>k individually. Colin Branca and Jules Courtois wrote the SQL commands to create the tables and Yoan Martin wrote this pdf document.</w:t>
-      </w:r>
-      <w:bookmarkStart w:id="10" w:name="_GoBack"/>
-      <w:bookmarkEnd w:id="10"/>
+        <w:t xml:space="preserve">k individually. Colin </w:t>
+      </w:r>
+      <w:proofErr w:type="spellStart"/>
+      <w:r>
+        <w:t>Branca</w:t>
+      </w:r>
+      <w:proofErr w:type="spellEnd"/>
+      <w:r>
+        <w:t xml:space="preserve"> and Jules Courtois wrote the SQL commands to create the tables and Yoan Martin wrote this pdf document.</w:t>
+      </w:r>
     </w:p>
     <w:p>
       <w:pPr>

</xml_diff>